<commit_message>
Ejercicios Tune and Optimize scikit-learn KNN
Ejercicios #1 y #2
</commit_message>
<xml_diff>
--- a/KNN/Ejercicios scikit-learn KNN Python.docx
+++ b/KNN/Ejercicios scikit-learn KNN Python.docx
@@ -75,7 +75,11 @@
         </w:rPr>
       </w:pPr>
       <w:r>
-        <w:rPr/>
+        <w:rPr>
+          <w:rFonts w:ascii="source sans pro;apple-system;BlinkMacSystemFont;segoe ui;Roboto;helvetica neue;Arial;sans-serif;apple color emoji;segoe ui emoji;segoe ui symbol" w:hAnsi="source sans pro;apple-system;BlinkMacSystemFont;segoe ui;Roboto;helvetica neue;Arial;sans-serif;apple color emoji;segoe ui emoji;segoe ui symbol"/>
+          <w:b/>
+          <w:bCs/>
+        </w:rPr>
       </w:r>
     </w:p>
     <w:p>
@@ -355,7 +359,7 @@
           <w:numId w:val="0"/>
         </w:numPr>
         <w:bidi w:val="0"/>
-        <w:ind w:hanging="0"/>
+        <w:ind w:left="0" w:hanging="0"/>
         <w:jc w:val="left"/>
         <w:rPr/>
       </w:pPr>
@@ -371,7 +375,7 @@
           <w:numId w:val="0"/>
         </w:numPr>
         <w:bidi w:val="0"/>
-        <w:ind w:hanging="0"/>
+        <w:ind w:left="0" w:hanging="0"/>
         <w:jc w:val="left"/>
         <w:rPr>
           <w:rFonts w:ascii="source sans pro;apple-system;BlinkMacSystemFont;segoe ui;Roboto;helvetica neue;Arial;sans-serif;apple color emoji;segoe ui emoji;segoe ui symbol" w:hAnsi="source sans pro;apple-system;BlinkMacSystemFont;segoe ui;Roboto;helvetica neue;Arial;sans-serif;apple color emoji;segoe ui emoji;segoe ui symbol"/>
@@ -386,23 +390,7 @@
           <w:b/>
           <w:bCs/>
         </w:rPr>
-        <w:t>Ejercicio #</w:t>
-      </w:r>
-      <w:r>
-        <w:rPr>
-          <w:rFonts w:ascii="source sans pro;apple-system;BlinkMacSystemFont;segoe ui;Roboto;helvetica neue;Arial;sans-serif;apple color emoji;segoe ui emoji;segoe ui symbol" w:hAnsi="source sans pro;apple-system;BlinkMacSystemFont;segoe ui;Roboto;helvetica neue;Arial;sans-serif;apple color emoji;segoe ui emoji;segoe ui symbol"/>
-          <w:b/>
-          <w:bCs/>
-        </w:rPr>
-        <w:t>2</w:t>
-      </w:r>
-      <w:r>
-        <w:rPr>
-          <w:rFonts w:ascii="source sans pro;apple-system;BlinkMacSystemFont;segoe ui;Roboto;helvetica neue;Arial;sans-serif;apple color emoji;segoe ui emoji;segoe ui symbol" w:hAnsi="source sans pro;apple-system;BlinkMacSystemFont;segoe ui;Roboto;helvetica neue;Arial;sans-serif;apple color emoji;segoe ui emoji;segoe ui symbol"/>
-          <w:b/>
-          <w:bCs/>
-        </w:rPr>
-        <w:t xml:space="preserve"> </w:t>
+        <w:t xml:space="preserve">Ejercicio #2 </w:t>
       </w:r>
       <w:r>
         <w:rPr>
@@ -506,7 +494,7 @@
           <w:numId w:val="0"/>
         </w:numPr>
         <w:bidi w:val="0"/>
-        <w:ind w:hanging="0"/>
+        <w:ind w:left="0" w:hanging="0"/>
         <w:jc w:val="left"/>
         <w:rPr>
           <w:rFonts w:ascii="source sans pro;apple-system;BlinkMacSystemFont;segoe ui;Roboto;helvetica neue;Arial;sans-serif;apple color emoji;segoe ui emoji;segoe ui symbol" w:hAnsi="source sans pro;apple-system;BlinkMacSystemFont;segoe ui;Roboto;helvetica neue;Arial;sans-serif;apple color emoji;segoe ui emoji;segoe ui symbol"/>
@@ -584,7 +572,12 @@
       </w:pPr>
       <w:r>
         <w:rPr>
-          <w:rFonts w:ascii="source sans pro;apple-system;BlinkMacSystemFont;segoe ui;Roboto;helvetica neue;Arial;sans-serif;apple color emoji;segoe ui emoji;segoe ui symbol" w:hAnsi="source sans pro;apple-system;BlinkMacSystemFont;segoe ui;Roboto;helvetica neue;Arial;sans-serif;apple color emoji;segoe ui emoji;segoe ui symbol"/>
+          <w:rFonts w:eastAsia="NSimSun" w:cs="Arial"/>
+          <w:color w:val="auto"/>
+          <w:kern w:val="2"/>
+          <w:sz w:val="24"/>
+          <w:szCs w:val="24"/>
+          <w:lang w:val="es-MX" w:eastAsia="zh-CN" w:bidi="hi-IN"/>
         </w:rPr>
         <w:drawing>
           <wp:anchor behindDoc="0" distT="0" distB="0" distL="0" distR="0" simplePos="0" locked="0" layoutInCell="0" allowOverlap="1" relativeHeight="3">
@@ -649,167 +642,237 @@
       </w:pPr>
       <w:r>
         <w:rPr>
-          <w:rFonts w:ascii="source sans pro;apple-system;BlinkMacSystemFont;segoe ui;Roboto;helvetica neue;Arial;sans-serif;apple color emoji;segoe ui emoji;segoe ui symbol" w:hAnsi="source sans pro;apple-system;BlinkMacSystemFont;segoe ui;Roboto;helvetica neue;Arial;sans-serif;apple color emoji;segoe ui emoji;segoe ui symbol"/>
-        </w:rPr>
-      </w:r>
-    </w:p>
-    <w:p>
-      <w:pPr>
-        <w:pStyle w:val="Normal"/>
-        <w:bidi w:val="0"/>
-        <w:jc w:val="left"/>
-        <w:rPr>
-          <w:rFonts w:eastAsia="NSimSun" w:cs="Arial"/>
-          <w:color w:val="auto"/>
-          <w:kern w:val="2"/>
-          <w:sz w:val="24"/>
-          <w:szCs w:val="24"/>
-          <w:lang w:val="es-MX" w:eastAsia="zh-CN" w:bidi="hi-IN"/>
-        </w:rPr>
-      </w:pPr>
-      <w:r>
-        <w:rPr>
-          <w:rFonts w:ascii="source sans pro;apple-system;BlinkMacSystemFont;segoe ui;Roboto;helvetica neue;Arial;sans-serif;apple color emoji;segoe ui emoji;segoe ui symbol" w:hAnsi="source sans pro;apple-system;BlinkMacSystemFont;segoe ui;Roboto;helvetica neue;Arial;sans-serif;apple color emoji;segoe ui emoji;segoe ui symbol"/>
-        </w:rPr>
-      </w:r>
-    </w:p>
-    <w:p>
-      <w:pPr>
-        <w:pStyle w:val="Normal"/>
-        <w:bidi w:val="0"/>
-        <w:jc w:val="left"/>
-        <w:rPr>
-          <w:rFonts w:eastAsia="NSimSun" w:cs="Arial"/>
-          <w:color w:val="auto"/>
-          <w:kern w:val="2"/>
-          <w:sz w:val="24"/>
-          <w:szCs w:val="24"/>
-          <w:lang w:val="es-MX" w:eastAsia="zh-CN" w:bidi="hi-IN"/>
-        </w:rPr>
-      </w:pPr>
-      <w:r>
-        <w:rPr>
-          <w:rFonts w:ascii="source sans pro;apple-system;BlinkMacSystemFont;segoe ui;Roboto;helvetica neue;Arial;sans-serif;apple color emoji;segoe ui emoji;segoe ui symbol" w:hAnsi="source sans pro;apple-system;BlinkMacSystemFont;segoe ui;Roboto;helvetica neue;Arial;sans-serif;apple color emoji;segoe ui emoji;segoe ui symbol"/>
-        </w:rPr>
-      </w:r>
-    </w:p>
-    <w:p>
-      <w:pPr>
-        <w:pStyle w:val="Normal"/>
-        <w:bidi w:val="0"/>
-        <w:jc w:val="left"/>
-        <w:rPr>
-          <w:rFonts w:eastAsia="NSimSun" w:cs="Arial"/>
-          <w:color w:val="auto"/>
-          <w:kern w:val="2"/>
-          <w:sz w:val="24"/>
-          <w:szCs w:val="24"/>
-          <w:lang w:val="es-MX" w:eastAsia="zh-CN" w:bidi="hi-IN"/>
-        </w:rPr>
-      </w:pPr>
-      <w:r>
-        <w:rPr>
-          <w:rFonts w:ascii="source sans pro;apple-system;BlinkMacSystemFont;segoe ui;Roboto;helvetica neue;Arial;sans-serif;apple color emoji;segoe ui emoji;segoe ui symbol" w:hAnsi="source sans pro;apple-system;BlinkMacSystemFont;segoe ui;Roboto;helvetica neue;Arial;sans-serif;apple color emoji;segoe ui emoji;segoe ui symbol"/>
-        </w:rPr>
-      </w:r>
-    </w:p>
-    <w:p>
-      <w:pPr>
-        <w:pStyle w:val="Normal"/>
-        <w:bidi w:val="0"/>
-        <w:jc w:val="left"/>
-        <w:rPr>
-          <w:rFonts w:eastAsia="NSimSun" w:cs="Arial"/>
-          <w:color w:val="auto"/>
-          <w:kern w:val="2"/>
-          <w:sz w:val="24"/>
-          <w:szCs w:val="24"/>
-          <w:lang w:val="es-MX" w:eastAsia="zh-CN" w:bidi="hi-IN"/>
-        </w:rPr>
-      </w:pPr>
-      <w:r>
-        <w:rPr>
-          <w:rFonts w:ascii="source sans pro;apple-system;BlinkMacSystemFont;segoe ui;Roboto;helvetica neue;Arial;sans-serif;apple color emoji;segoe ui emoji;segoe ui symbol" w:hAnsi="source sans pro;apple-system;BlinkMacSystemFont;segoe ui;Roboto;helvetica neue;Arial;sans-serif;apple color emoji;segoe ui emoji;segoe ui symbol"/>
-        </w:rPr>
-      </w:r>
-    </w:p>
-    <w:p>
-      <w:pPr>
-        <w:pStyle w:val="Normal"/>
-        <w:bidi w:val="0"/>
-        <w:jc w:val="left"/>
-        <w:rPr>
-          <w:rFonts w:eastAsia="NSimSun" w:cs="Arial"/>
-          <w:color w:val="auto"/>
-          <w:kern w:val="2"/>
-          <w:sz w:val="24"/>
-          <w:szCs w:val="24"/>
-          <w:lang w:val="es-MX" w:eastAsia="zh-CN" w:bidi="hi-IN"/>
-        </w:rPr>
-      </w:pPr>
-      <w:r>
-        <w:rPr>
-          <w:rFonts w:ascii="source sans pro;apple-system;BlinkMacSystemFont;segoe ui;Roboto;helvetica neue;Arial;sans-serif;apple color emoji;segoe ui emoji;segoe ui symbol" w:hAnsi="source sans pro;apple-system;BlinkMacSystemFont;segoe ui;Roboto;helvetica neue;Arial;sans-serif;apple color emoji;segoe ui emoji;segoe ui symbol"/>
-        </w:rPr>
-      </w:r>
-    </w:p>
-    <w:p>
-      <w:pPr>
-        <w:pStyle w:val="Normal"/>
-        <w:bidi w:val="0"/>
-        <w:jc w:val="left"/>
-        <w:rPr>
-          <w:rFonts w:eastAsia="NSimSun" w:cs="Arial"/>
-          <w:color w:val="auto"/>
-          <w:kern w:val="2"/>
-          <w:sz w:val="24"/>
-          <w:szCs w:val="24"/>
-          <w:lang w:val="es-MX" w:eastAsia="zh-CN" w:bidi="hi-IN"/>
-        </w:rPr>
-      </w:pPr>
-      <w:r>
-        <w:rPr>
-          <w:rFonts w:ascii="source sans pro;apple-system;BlinkMacSystemFont;segoe ui;Roboto;helvetica neue;Arial;sans-serif;apple color emoji;segoe ui emoji;segoe ui symbol" w:hAnsi="source sans pro;apple-system;BlinkMacSystemFont;segoe ui;Roboto;helvetica neue;Arial;sans-serif;apple color emoji;segoe ui emoji;segoe ui symbol"/>
-        </w:rPr>
-      </w:r>
-    </w:p>
-    <w:p>
-      <w:pPr>
-        <w:pStyle w:val="Normal"/>
-        <w:bidi w:val="0"/>
-        <w:jc w:val="left"/>
-        <w:rPr>
-          <w:rFonts w:eastAsia="NSimSun" w:cs="Arial"/>
-          <w:color w:val="auto"/>
-          <w:kern w:val="2"/>
-          <w:sz w:val="24"/>
-          <w:szCs w:val="24"/>
-          <w:lang w:val="es-MX" w:eastAsia="zh-CN" w:bidi="hi-IN"/>
-        </w:rPr>
-      </w:pPr>
-      <w:r>
-        <w:rPr>
-          <w:rFonts w:ascii="source sans pro;apple-system;BlinkMacSystemFont;segoe ui;Roboto;helvetica neue;Arial;sans-serif;apple color emoji;segoe ui emoji;segoe ui symbol" w:hAnsi="source sans pro;apple-system;BlinkMacSystemFont;segoe ui;Roboto;helvetica neue;Arial;sans-serif;apple color emoji;segoe ui emoji;segoe ui symbol"/>
-        </w:rPr>
-      </w:r>
-    </w:p>
-    <w:p>
-      <w:pPr>
-        <w:pStyle w:val="Normal"/>
-        <w:bidi w:val="0"/>
-        <w:jc w:val="left"/>
-        <w:rPr>
-          <w:rFonts w:eastAsia="NSimSun" w:cs="Arial"/>
-          <w:color w:val="auto"/>
-          <w:kern w:val="2"/>
-          <w:sz w:val="24"/>
-          <w:szCs w:val="24"/>
-          <w:lang w:val="es-MX" w:eastAsia="zh-CN" w:bidi="hi-IN"/>
-        </w:rPr>
-      </w:pPr>
-      <w:r>
-        <w:rPr>
-          <w:rFonts w:ascii="source sans pro;apple-system;BlinkMacSystemFont;segoe ui;Roboto;helvetica neue;Arial;sans-serif;apple color emoji;segoe ui emoji;segoe ui symbol" w:hAnsi="source sans pro;apple-system;BlinkMacSystemFont;segoe ui;Roboto;helvetica neue;Arial;sans-serif;apple color emoji;segoe ui emoji;segoe ui symbol"/>
+          <w:rFonts w:eastAsia="NSimSun" w:cs="Arial"/>
+          <w:color w:val="auto"/>
+          <w:kern w:val="2"/>
+          <w:sz w:val="24"/>
+          <w:szCs w:val="24"/>
+          <w:lang w:val="es-MX" w:eastAsia="zh-CN" w:bidi="hi-IN"/>
+        </w:rPr>
+      </w:r>
+    </w:p>
+    <w:p>
+      <w:pPr>
+        <w:pStyle w:val="Normal"/>
+        <w:bidi w:val="0"/>
+        <w:jc w:val="left"/>
+        <w:rPr>
+          <w:rFonts w:eastAsia="NSimSun" w:cs="Arial"/>
+          <w:color w:val="auto"/>
+          <w:kern w:val="2"/>
+          <w:sz w:val="24"/>
+          <w:szCs w:val="24"/>
+          <w:lang w:val="es-MX" w:eastAsia="zh-CN" w:bidi="hi-IN"/>
+        </w:rPr>
+      </w:pPr>
+      <w:r>
+        <w:rPr>
+          <w:rFonts w:eastAsia="NSimSun" w:cs="Arial"/>
+          <w:color w:val="auto"/>
+          <w:kern w:val="2"/>
+          <w:sz w:val="24"/>
+          <w:szCs w:val="24"/>
+          <w:lang w:val="es-MX" w:eastAsia="zh-CN" w:bidi="hi-IN"/>
+        </w:rPr>
+      </w:r>
+    </w:p>
+    <w:p>
+      <w:pPr>
+        <w:pStyle w:val="Normal"/>
+        <w:bidi w:val="0"/>
+        <w:jc w:val="left"/>
+        <w:rPr>
+          <w:rFonts w:eastAsia="NSimSun" w:cs="Arial"/>
+          <w:color w:val="auto"/>
+          <w:kern w:val="2"/>
+          <w:sz w:val="24"/>
+          <w:szCs w:val="24"/>
+          <w:lang w:val="es-MX" w:eastAsia="zh-CN" w:bidi="hi-IN"/>
+        </w:rPr>
+      </w:pPr>
+      <w:r>
+        <w:rPr>
+          <w:rFonts w:eastAsia="NSimSun" w:cs="Arial"/>
+          <w:color w:val="auto"/>
+          <w:kern w:val="2"/>
+          <w:sz w:val="24"/>
+          <w:szCs w:val="24"/>
+          <w:lang w:val="es-MX" w:eastAsia="zh-CN" w:bidi="hi-IN"/>
+        </w:rPr>
+      </w:r>
+    </w:p>
+    <w:p>
+      <w:pPr>
+        <w:pStyle w:val="Normal"/>
+        <w:bidi w:val="0"/>
+        <w:jc w:val="left"/>
+        <w:rPr>
+          <w:rFonts w:eastAsia="NSimSun" w:cs="Arial"/>
+          <w:color w:val="auto"/>
+          <w:kern w:val="2"/>
+          <w:sz w:val="24"/>
+          <w:szCs w:val="24"/>
+          <w:lang w:val="es-MX" w:eastAsia="zh-CN" w:bidi="hi-IN"/>
+        </w:rPr>
+      </w:pPr>
+      <w:r>
+        <w:rPr>
+          <w:rFonts w:eastAsia="NSimSun" w:cs="Arial"/>
+          <w:color w:val="auto"/>
+          <w:kern w:val="2"/>
+          <w:sz w:val="24"/>
+          <w:szCs w:val="24"/>
+          <w:lang w:val="es-MX" w:eastAsia="zh-CN" w:bidi="hi-IN"/>
+        </w:rPr>
+      </w:r>
+    </w:p>
+    <w:p>
+      <w:pPr>
+        <w:pStyle w:val="Normal"/>
+        <w:bidi w:val="0"/>
+        <w:jc w:val="left"/>
+        <w:rPr>
+          <w:rFonts w:eastAsia="NSimSun" w:cs="Arial"/>
+          <w:color w:val="auto"/>
+          <w:kern w:val="2"/>
+          <w:sz w:val="24"/>
+          <w:szCs w:val="24"/>
+          <w:lang w:val="es-MX" w:eastAsia="zh-CN" w:bidi="hi-IN"/>
+        </w:rPr>
+      </w:pPr>
+      <w:r>
+        <w:rPr>
+          <w:rFonts w:eastAsia="NSimSun" w:cs="Arial"/>
+          <w:color w:val="auto"/>
+          <w:kern w:val="2"/>
+          <w:sz w:val="24"/>
+          <w:szCs w:val="24"/>
+          <w:lang w:val="es-MX" w:eastAsia="zh-CN" w:bidi="hi-IN"/>
+        </w:rPr>
+      </w:r>
+    </w:p>
+    <w:p>
+      <w:pPr>
+        <w:pStyle w:val="Normal"/>
+        <w:bidi w:val="0"/>
+        <w:jc w:val="left"/>
+        <w:rPr>
+          <w:rFonts w:eastAsia="NSimSun" w:cs="Arial"/>
+          <w:color w:val="auto"/>
+          <w:kern w:val="2"/>
+          <w:sz w:val="24"/>
+          <w:szCs w:val="24"/>
+          <w:lang w:val="es-MX" w:eastAsia="zh-CN" w:bidi="hi-IN"/>
+        </w:rPr>
+      </w:pPr>
+      <w:r>
+        <w:rPr>
+          <w:rFonts w:eastAsia="NSimSun" w:cs="Arial"/>
+          <w:color w:val="auto"/>
+          <w:kern w:val="2"/>
+          <w:sz w:val="24"/>
+          <w:szCs w:val="24"/>
+          <w:lang w:val="es-MX" w:eastAsia="zh-CN" w:bidi="hi-IN"/>
+        </w:rPr>
+      </w:r>
+    </w:p>
+    <w:p>
+      <w:pPr>
+        <w:pStyle w:val="Normal"/>
+        <w:bidi w:val="0"/>
+        <w:jc w:val="left"/>
+        <w:rPr>
+          <w:rFonts w:eastAsia="NSimSun" w:cs="Arial"/>
+          <w:color w:val="auto"/>
+          <w:kern w:val="2"/>
+          <w:sz w:val="24"/>
+          <w:szCs w:val="24"/>
+          <w:lang w:val="es-MX" w:eastAsia="zh-CN" w:bidi="hi-IN"/>
+        </w:rPr>
+      </w:pPr>
+      <w:r>
+        <w:rPr>
+          <w:rFonts w:eastAsia="NSimSun" w:cs="Arial"/>
+          <w:color w:val="auto"/>
+          <w:kern w:val="2"/>
+          <w:sz w:val="24"/>
+          <w:szCs w:val="24"/>
+          <w:lang w:val="es-MX" w:eastAsia="zh-CN" w:bidi="hi-IN"/>
+        </w:rPr>
+      </w:r>
+    </w:p>
+    <w:p>
+      <w:pPr>
+        <w:pStyle w:val="Normal"/>
+        <w:bidi w:val="0"/>
+        <w:jc w:val="left"/>
+        <w:rPr>
+          <w:rFonts w:eastAsia="NSimSun" w:cs="Arial"/>
+          <w:color w:val="auto"/>
+          <w:kern w:val="2"/>
+          <w:sz w:val="24"/>
+          <w:szCs w:val="24"/>
+          <w:lang w:val="es-MX" w:eastAsia="zh-CN" w:bidi="hi-IN"/>
+        </w:rPr>
+      </w:pPr>
+      <w:r>
+        <w:rPr>
+          <w:rFonts w:eastAsia="NSimSun" w:cs="Arial"/>
+          <w:color w:val="auto"/>
+          <w:kern w:val="2"/>
+          <w:sz w:val="24"/>
+          <w:szCs w:val="24"/>
+          <w:lang w:val="es-MX" w:eastAsia="zh-CN" w:bidi="hi-IN"/>
+        </w:rPr>
+      </w:r>
+    </w:p>
+    <w:p>
+      <w:pPr>
+        <w:pStyle w:val="Normal"/>
+        <w:bidi w:val="0"/>
+        <w:jc w:val="left"/>
+        <w:rPr>
+          <w:rFonts w:eastAsia="NSimSun" w:cs="Arial"/>
+          <w:color w:val="auto"/>
+          <w:kern w:val="2"/>
+          <w:sz w:val="24"/>
+          <w:szCs w:val="24"/>
+          <w:lang w:val="es-MX" w:eastAsia="zh-CN" w:bidi="hi-IN"/>
+        </w:rPr>
+      </w:pPr>
+      <w:r>
+        <w:rPr>
+          <w:rFonts w:eastAsia="NSimSun" w:cs="Arial"/>
+          <w:color w:val="auto"/>
+          <w:kern w:val="2"/>
+          <w:sz w:val="24"/>
+          <w:szCs w:val="24"/>
+          <w:lang w:val="es-MX" w:eastAsia="zh-CN" w:bidi="hi-IN"/>
+        </w:rPr>
+      </w:r>
+    </w:p>
+    <w:p>
+      <w:pPr>
+        <w:pStyle w:val="Normal"/>
+        <w:bidi w:val="0"/>
+        <w:jc w:val="left"/>
+        <w:rPr>
+          <w:rFonts w:eastAsia="NSimSun" w:cs="Arial"/>
+          <w:color w:val="auto"/>
+          <w:kern w:val="2"/>
+          <w:sz w:val="24"/>
+          <w:szCs w:val="24"/>
+          <w:lang w:val="es-MX" w:eastAsia="zh-CN" w:bidi="hi-IN"/>
+        </w:rPr>
+      </w:pPr>
+      <w:r>
+        <w:rPr>
+          <w:rFonts w:eastAsia="NSimSun" w:cs="Arial"/>
+          <w:color w:val="auto"/>
+          <w:kern w:val="2"/>
+          <w:sz w:val="24"/>
+          <w:szCs w:val="24"/>
+          <w:lang w:val="es-MX" w:eastAsia="zh-CN" w:bidi="hi-IN"/>
         </w:rPr>
       </w:r>
     </w:p>
@@ -854,7 +917,12 @@
       </w:pPr>
       <w:r>
         <w:rPr>
-          <w:rFonts w:ascii="source sans pro;apple-system;BlinkMacSystemFont;segoe ui;Roboto;helvetica neue;Arial;sans-serif;apple color emoji;segoe ui emoji;segoe ui symbol" w:hAnsi="source sans pro;apple-system;BlinkMacSystemFont;segoe ui;Roboto;helvetica neue;Arial;sans-serif;apple color emoji;segoe ui emoji;segoe ui symbol"/>
+          <w:rFonts w:eastAsia="NSimSun" w:cs="Arial"/>
+          <w:color w:val="auto"/>
+          <w:kern w:val="2"/>
+          <w:sz w:val="24"/>
+          <w:szCs w:val="24"/>
+          <w:lang w:val="es-MX" w:eastAsia="zh-CN" w:bidi="hi-IN"/>
         </w:rPr>
         <w:drawing>
           <wp:anchor behindDoc="0" distT="0" distB="0" distL="0" distR="0" simplePos="0" locked="0" layoutInCell="0" allowOverlap="1" relativeHeight="4">
@@ -919,127 +987,187 @@
       </w:pPr>
       <w:r>
         <w:rPr>
-          <w:rFonts w:ascii="source sans pro;apple-system;BlinkMacSystemFont;segoe ui;Roboto;helvetica neue;Arial;sans-serif;apple color emoji;segoe ui emoji;segoe ui symbol" w:hAnsi="source sans pro;apple-system;BlinkMacSystemFont;segoe ui;Roboto;helvetica neue;Arial;sans-serif;apple color emoji;segoe ui emoji;segoe ui symbol"/>
-        </w:rPr>
-      </w:r>
-    </w:p>
-    <w:p>
-      <w:pPr>
-        <w:pStyle w:val="Normal"/>
-        <w:bidi w:val="0"/>
-        <w:jc w:val="left"/>
-        <w:rPr>
-          <w:rFonts w:eastAsia="NSimSun" w:cs="Arial"/>
-          <w:color w:val="auto"/>
-          <w:kern w:val="2"/>
-          <w:sz w:val="24"/>
-          <w:szCs w:val="24"/>
-          <w:lang w:val="es-MX" w:eastAsia="zh-CN" w:bidi="hi-IN"/>
-        </w:rPr>
-      </w:pPr>
-      <w:r>
-        <w:rPr>
-          <w:rFonts w:ascii="source sans pro;apple-system;BlinkMacSystemFont;segoe ui;Roboto;helvetica neue;Arial;sans-serif;apple color emoji;segoe ui emoji;segoe ui symbol" w:hAnsi="source sans pro;apple-system;BlinkMacSystemFont;segoe ui;Roboto;helvetica neue;Arial;sans-serif;apple color emoji;segoe ui emoji;segoe ui symbol"/>
-        </w:rPr>
-      </w:r>
-    </w:p>
-    <w:p>
-      <w:pPr>
-        <w:pStyle w:val="Normal"/>
-        <w:bidi w:val="0"/>
-        <w:jc w:val="left"/>
-        <w:rPr>
-          <w:rFonts w:eastAsia="NSimSun" w:cs="Arial"/>
-          <w:color w:val="auto"/>
-          <w:kern w:val="2"/>
-          <w:sz w:val="24"/>
-          <w:szCs w:val="24"/>
-          <w:lang w:val="es-MX" w:eastAsia="zh-CN" w:bidi="hi-IN"/>
-        </w:rPr>
-      </w:pPr>
-      <w:r>
-        <w:rPr>
-          <w:rFonts w:ascii="source sans pro;apple-system;BlinkMacSystemFont;segoe ui;Roboto;helvetica neue;Arial;sans-serif;apple color emoji;segoe ui emoji;segoe ui symbol" w:hAnsi="source sans pro;apple-system;BlinkMacSystemFont;segoe ui;Roboto;helvetica neue;Arial;sans-serif;apple color emoji;segoe ui emoji;segoe ui symbol"/>
-        </w:rPr>
-      </w:r>
-    </w:p>
-    <w:p>
-      <w:pPr>
-        <w:pStyle w:val="Normal"/>
-        <w:bidi w:val="0"/>
-        <w:jc w:val="left"/>
-        <w:rPr>
-          <w:rFonts w:eastAsia="NSimSun" w:cs="Arial"/>
-          <w:color w:val="auto"/>
-          <w:kern w:val="2"/>
-          <w:sz w:val="24"/>
-          <w:szCs w:val="24"/>
-          <w:lang w:val="es-MX" w:eastAsia="zh-CN" w:bidi="hi-IN"/>
-        </w:rPr>
-      </w:pPr>
-      <w:r>
-        <w:rPr>
-          <w:rFonts w:ascii="source sans pro;apple-system;BlinkMacSystemFont;segoe ui;Roboto;helvetica neue;Arial;sans-serif;apple color emoji;segoe ui emoji;segoe ui symbol" w:hAnsi="source sans pro;apple-system;BlinkMacSystemFont;segoe ui;Roboto;helvetica neue;Arial;sans-serif;apple color emoji;segoe ui emoji;segoe ui symbol"/>
-        </w:rPr>
-      </w:r>
-    </w:p>
-    <w:p>
-      <w:pPr>
-        <w:pStyle w:val="Normal"/>
-        <w:bidi w:val="0"/>
-        <w:jc w:val="left"/>
-        <w:rPr>
-          <w:rFonts w:eastAsia="NSimSun" w:cs="Arial"/>
-          <w:color w:val="auto"/>
-          <w:kern w:val="2"/>
-          <w:sz w:val="24"/>
-          <w:szCs w:val="24"/>
-          <w:lang w:val="es-MX" w:eastAsia="zh-CN" w:bidi="hi-IN"/>
-        </w:rPr>
-      </w:pPr>
-      <w:r>
-        <w:rPr>
-          <w:rFonts w:ascii="source sans pro;apple-system;BlinkMacSystemFont;segoe ui;Roboto;helvetica neue;Arial;sans-serif;apple color emoji;segoe ui emoji;segoe ui symbol" w:hAnsi="source sans pro;apple-system;BlinkMacSystemFont;segoe ui;Roboto;helvetica neue;Arial;sans-serif;apple color emoji;segoe ui emoji;segoe ui symbol"/>
-        </w:rPr>
-      </w:r>
-    </w:p>
-    <w:p>
-      <w:pPr>
-        <w:pStyle w:val="Normal"/>
-        <w:bidi w:val="0"/>
-        <w:jc w:val="left"/>
-        <w:rPr>
-          <w:rFonts w:eastAsia="NSimSun" w:cs="Arial"/>
-          <w:color w:val="auto"/>
-          <w:kern w:val="2"/>
-          <w:sz w:val="24"/>
-          <w:szCs w:val="24"/>
-          <w:lang w:val="es-MX" w:eastAsia="zh-CN" w:bidi="hi-IN"/>
-        </w:rPr>
-      </w:pPr>
-      <w:r>
-        <w:rPr>
-          <w:rFonts w:ascii="source sans pro;apple-system;BlinkMacSystemFont;segoe ui;Roboto;helvetica neue;Arial;sans-serif;apple color emoji;segoe ui emoji;segoe ui symbol" w:hAnsi="source sans pro;apple-system;BlinkMacSystemFont;segoe ui;Roboto;helvetica neue;Arial;sans-serif;apple color emoji;segoe ui emoji;segoe ui symbol"/>
-        </w:rPr>
-      </w:r>
-    </w:p>
-    <w:p>
-      <w:pPr>
-        <w:pStyle w:val="Normal"/>
-        <w:bidi w:val="0"/>
-        <w:jc w:val="left"/>
-        <w:rPr>
-          <w:rFonts w:eastAsia="NSimSun" w:cs="Arial"/>
-          <w:color w:val="auto"/>
-          <w:kern w:val="2"/>
-          <w:sz w:val="24"/>
-          <w:szCs w:val="24"/>
-          <w:lang w:val="es-MX" w:eastAsia="zh-CN" w:bidi="hi-IN"/>
-        </w:rPr>
-      </w:pPr>
-      <w:r>
-        <w:rPr>
-          <w:rFonts w:ascii="source sans pro;apple-system;BlinkMacSystemFont;segoe ui;Roboto;helvetica neue;Arial;sans-serif;apple color emoji;segoe ui emoji;segoe ui symbol" w:hAnsi="source sans pro;apple-system;BlinkMacSystemFont;segoe ui;Roboto;helvetica neue;Arial;sans-serif;apple color emoji;segoe ui emoji;segoe ui symbol"/>
+          <w:rFonts w:eastAsia="NSimSun" w:cs="Arial"/>
+          <w:color w:val="auto"/>
+          <w:kern w:val="2"/>
+          <w:sz w:val="24"/>
+          <w:szCs w:val="24"/>
+          <w:lang w:val="es-MX" w:eastAsia="zh-CN" w:bidi="hi-IN"/>
+        </w:rPr>
+      </w:r>
+    </w:p>
+    <w:p>
+      <w:pPr>
+        <w:pStyle w:val="Normal"/>
+        <w:bidi w:val="0"/>
+        <w:jc w:val="left"/>
+        <w:rPr>
+          <w:rFonts w:eastAsia="NSimSun" w:cs="Arial"/>
+          <w:color w:val="auto"/>
+          <w:kern w:val="2"/>
+          <w:sz w:val="24"/>
+          <w:szCs w:val="24"/>
+          <w:lang w:val="es-MX" w:eastAsia="zh-CN" w:bidi="hi-IN"/>
+        </w:rPr>
+      </w:pPr>
+      <w:r>
+        <w:rPr>
+          <w:rFonts w:eastAsia="NSimSun" w:cs="Arial"/>
+          <w:color w:val="auto"/>
+          <w:kern w:val="2"/>
+          <w:sz w:val="24"/>
+          <w:szCs w:val="24"/>
+          <w:lang w:val="es-MX" w:eastAsia="zh-CN" w:bidi="hi-IN"/>
+        </w:rPr>
+      </w:r>
+    </w:p>
+    <w:p>
+      <w:pPr>
+        <w:pStyle w:val="Normal"/>
+        <w:bidi w:val="0"/>
+        <w:jc w:val="left"/>
+        <w:rPr>
+          <w:rFonts w:eastAsia="NSimSun" w:cs="Arial"/>
+          <w:color w:val="auto"/>
+          <w:kern w:val="2"/>
+          <w:sz w:val="24"/>
+          <w:szCs w:val="24"/>
+          <w:lang w:val="es-MX" w:eastAsia="zh-CN" w:bidi="hi-IN"/>
+        </w:rPr>
+      </w:pPr>
+      <w:r>
+        <w:rPr>
+          <w:rFonts w:eastAsia="NSimSun" w:cs="Arial"/>
+          <w:color w:val="auto"/>
+          <w:kern w:val="2"/>
+          <w:sz w:val="24"/>
+          <w:szCs w:val="24"/>
+          <w:lang w:val="es-MX" w:eastAsia="zh-CN" w:bidi="hi-IN"/>
+        </w:rPr>
+      </w:r>
+    </w:p>
+    <w:p>
+      <w:pPr>
+        <w:pStyle w:val="Normal"/>
+        <w:bidi w:val="0"/>
+        <w:jc w:val="left"/>
+        <w:rPr>
+          <w:rFonts w:eastAsia="NSimSun" w:cs="Arial"/>
+          <w:color w:val="auto"/>
+          <w:kern w:val="2"/>
+          <w:sz w:val="24"/>
+          <w:szCs w:val="24"/>
+          <w:lang w:val="es-MX" w:eastAsia="zh-CN" w:bidi="hi-IN"/>
+        </w:rPr>
+      </w:pPr>
+      <w:r>
+        <w:rPr>
+          <w:rFonts w:eastAsia="NSimSun" w:cs="Arial"/>
+          <w:color w:val="auto"/>
+          <w:kern w:val="2"/>
+          <w:sz w:val="24"/>
+          <w:szCs w:val="24"/>
+          <w:lang w:val="es-MX" w:eastAsia="zh-CN" w:bidi="hi-IN"/>
+        </w:rPr>
+      </w:r>
+    </w:p>
+    <w:p>
+      <w:pPr>
+        <w:pStyle w:val="Normal"/>
+        <w:bidi w:val="0"/>
+        <w:jc w:val="left"/>
+        <w:rPr>
+          <w:rFonts w:eastAsia="NSimSun" w:cs="Arial"/>
+          <w:color w:val="auto"/>
+          <w:kern w:val="2"/>
+          <w:sz w:val="24"/>
+          <w:szCs w:val="24"/>
+          <w:lang w:val="es-MX" w:eastAsia="zh-CN" w:bidi="hi-IN"/>
+        </w:rPr>
+      </w:pPr>
+      <w:r>
+        <w:rPr>
+          <w:rFonts w:eastAsia="NSimSun" w:cs="Arial"/>
+          <w:color w:val="auto"/>
+          <w:kern w:val="2"/>
+          <w:sz w:val="24"/>
+          <w:szCs w:val="24"/>
+          <w:lang w:val="es-MX" w:eastAsia="zh-CN" w:bidi="hi-IN"/>
+        </w:rPr>
+      </w:r>
+    </w:p>
+    <w:p>
+      <w:pPr>
+        <w:pStyle w:val="Normal"/>
+        <w:bidi w:val="0"/>
+        <w:jc w:val="left"/>
+        <w:rPr>
+          <w:rFonts w:eastAsia="NSimSun" w:cs="Arial"/>
+          <w:color w:val="auto"/>
+          <w:kern w:val="2"/>
+          <w:sz w:val="24"/>
+          <w:szCs w:val="24"/>
+          <w:lang w:val="es-MX" w:eastAsia="zh-CN" w:bidi="hi-IN"/>
+        </w:rPr>
+      </w:pPr>
+      <w:r>
+        <w:rPr>
+          <w:rFonts w:eastAsia="NSimSun" w:cs="Arial"/>
+          <w:color w:val="auto"/>
+          <w:kern w:val="2"/>
+          <w:sz w:val="24"/>
+          <w:szCs w:val="24"/>
+          <w:lang w:val="es-MX" w:eastAsia="zh-CN" w:bidi="hi-IN"/>
+        </w:rPr>
+      </w:r>
+    </w:p>
+    <w:p>
+      <w:pPr>
+        <w:pStyle w:val="Normal"/>
+        <w:bidi w:val="0"/>
+        <w:jc w:val="left"/>
+        <w:rPr>
+          <w:rFonts w:eastAsia="NSimSun" w:cs="Arial"/>
+          <w:color w:val="auto"/>
+          <w:kern w:val="2"/>
+          <w:sz w:val="24"/>
+          <w:szCs w:val="24"/>
+          <w:lang w:val="es-MX" w:eastAsia="zh-CN" w:bidi="hi-IN"/>
+        </w:rPr>
+      </w:pPr>
+      <w:r>
+        <w:rPr>
+          <w:rFonts w:eastAsia="NSimSun" w:cs="Arial"/>
+          <w:color w:val="auto"/>
+          <w:kern w:val="2"/>
+          <w:sz w:val="24"/>
+          <w:szCs w:val="24"/>
+          <w:lang w:val="es-MX" w:eastAsia="zh-CN" w:bidi="hi-IN"/>
+        </w:rPr>
+      </w:r>
+    </w:p>
+    <w:p>
+      <w:pPr>
+        <w:pStyle w:val="Normal"/>
+        <w:bidi w:val="0"/>
+        <w:jc w:val="left"/>
+        <w:rPr>
+          <w:rFonts w:eastAsia="NSimSun" w:cs="Arial"/>
+          <w:color w:val="auto"/>
+          <w:kern w:val="2"/>
+          <w:sz w:val="24"/>
+          <w:szCs w:val="24"/>
+          <w:lang w:val="es-MX" w:eastAsia="zh-CN" w:bidi="hi-IN"/>
+        </w:rPr>
+      </w:pPr>
+      <w:r>
+        <w:rPr>
+          <w:rFonts w:eastAsia="NSimSun" w:cs="Arial"/>
+          <w:color w:val="auto"/>
+          <w:kern w:val="2"/>
+          <w:sz w:val="24"/>
+          <w:szCs w:val="24"/>
+          <w:lang w:val="es-MX" w:eastAsia="zh-CN" w:bidi="hi-IN"/>
         </w:rPr>
       </w:r>
     </w:p>
@@ -1051,7 +1179,7 @@
           <w:numId w:val="0"/>
         </w:numPr>
         <w:bidi w:val="0"/>
-        <w:ind w:hanging="0"/>
+        <w:ind w:left="0" w:hanging="0"/>
         <w:jc w:val="left"/>
         <w:rPr>
           <w:rFonts w:ascii="source sans pro;apple-system;BlinkMacSystemFont;segoe ui;Roboto;helvetica neue;Arial;sans-serif;apple color emoji;segoe ui emoji;segoe ui symbol" w:hAnsi="source sans pro;apple-system;BlinkMacSystemFont;segoe ui;Roboto;helvetica neue;Arial;sans-serif;apple color emoji;segoe ui emoji;segoe ui symbol"/>
@@ -1099,7 +1227,7 @@
           <w:numId w:val="0"/>
         </w:numPr>
         <w:bidi w:val="0"/>
-        <w:ind w:hanging="0"/>
+        <w:ind w:left="0" w:hanging="0"/>
         <w:jc w:val="left"/>
         <w:rPr/>
       </w:pPr>
@@ -1123,21 +1251,7 @@
           <w:sz w:val="24"/>
           <w:szCs w:val="24"/>
         </w:rPr>
-        <w:t xml:space="preserve">Matplotlib, </w:t>
-      </w:r>
-      <w:r>
-        <w:rPr>
-          <w:rFonts w:ascii="source sans pro;apple-system;BlinkMacSystemFont;segoe ui;Roboto;helvetica neue;Arial;sans-serif;apple color emoji;segoe ui emoji;segoe ui symbol" w:hAnsi="source sans pro;apple-system;BlinkMacSystemFont;segoe ui;Roboto;helvetica neue;Arial;sans-serif;apple color emoji;segoe ui emoji;segoe ui symbol"/>
-          <w:b w:val="false"/>
-          <w:i w:val="false"/>
-          <w:caps w:val="false"/>
-          <w:smallCaps w:val="false"/>
-          <w:color w:val="222222"/>
-          <w:spacing w:val="0"/>
-          <w:sz w:val="24"/>
-          <w:szCs w:val="24"/>
-        </w:rPr>
-        <w:t>para saber cómo se han realizado las predicciones.</w:t>
+        <w:t>Matplotlib, para saber cómo se han realizado las predicciones.</w:t>
       </w:r>
     </w:p>
     <w:p>
@@ -1148,7 +1262,7 @@
           <w:numId w:val="0"/>
         </w:numPr>
         <w:bidi w:val="0"/>
-        <w:ind w:hanging="0"/>
+        <w:ind w:left="0" w:hanging="0"/>
         <w:jc w:val="left"/>
         <w:rPr>
           <w:rFonts w:ascii="source sans pro;apple-system;BlinkMacSystemFont;segoe ui;Roboto;helvetica neue;Arial;sans-serif;apple color emoji;segoe ui emoji;segoe ui symbol" w:hAnsi="source sans pro;apple-system;BlinkMacSystemFont;segoe ui;Roboto;helvetica neue;Arial;sans-serif;apple color emoji;segoe ui emoji;segoe ui symbol"/>
@@ -1374,18 +1488,18 @@
                 <wp:positionV relativeFrom="paragraph">
                   <wp:posOffset>3426460</wp:posOffset>
                 </wp:positionV>
-                <wp:extent cx="1183640" cy="334010"/>
+                <wp:extent cx="1184275" cy="334645"/>
                 <wp:effectExtent l="0" t="0" r="0" b="0"/>
                 <wp:wrapNone/>
                 <wp:docPr id="6" name="Forma3"/>
                 <a:graphic xmlns:a="http://schemas.openxmlformats.org/drawingml/2006/main">
                   <a:graphicData uri="http://schemas.microsoft.com/office/word/2010/wordprocessingShape">
                     <wps:wsp>
-                      <wps:cNvSpPr txBox="1"/>
+                      <wps:cNvSpPr/>
                       <wps:spPr>
                         <a:xfrm>
                           <a:off x="0" y="0"/>
-                          <a:ext cx="1182960" cy="333360"/>
+                          <a:ext cx="1183680" cy="334080"/>
                         </a:xfrm>
                         <a:prstGeom prst="rect">
                           <a:avLst/>
@@ -1395,6 +1509,12 @@
                           <a:noFill/>
                         </a:ln>
                       </wps:spPr>
+                      <wps:style>
+                        <a:lnRef idx="0"/>
+                        <a:fillRef idx="0"/>
+                        <a:effectRef idx="0"/>
+                        <a:fontRef idx="minor"/>
+                      </wps:style>
                       <wps:bodyPr/>
                     </wps:wsp>
                   </a:graphicData>
@@ -1404,15 +1524,11 @@
           </mc:Choice>
           <mc:Fallback>
             <w:pict>
-              <v:shapetype id="_x0000_t202" coordsize="21600,21600" o:spt="202" path="m,l,21600l21600,21600l21600,xe">
-                <v:stroke joinstyle="miter"/>
-                <v:path gradientshapeok="t" o:connecttype="rect"/>
-              </v:shapetype>
-              <v:shape id="shape_0" ID="Forma3" stroked="f" style="position:absolute;margin-left:148.1pt;margin-top:269.8pt;width:93.1pt;height:26.2pt;mso-wrap-style:none;v-text-anchor:middle" type="shapetype_202">
+              <v:rect id="shape_0" ID="Forma3" path="m0,0l-2147483645,0l-2147483645,-2147483646l0,-2147483646xe" stroked="f" style="position:absolute;margin-left:148.1pt;margin-top:269.8pt;width:93.15pt;height:26.25pt;mso-wrap-style:none;v-text-anchor:middle">
                 <v:fill o:detectmouseclick="t" on="false"/>
-                <v:stroke color="black" joinstyle="round" endcap="flat"/>
+                <v:stroke color="#3465a4" joinstyle="round" endcap="flat"/>
                 <w10:wrap type="none"/>
-              </v:shape>
+              </v:rect>
             </w:pict>
           </mc:Fallback>
         </mc:AlternateContent>
@@ -1427,18 +1543,18 @@
                 <wp:positionV relativeFrom="paragraph">
                   <wp:posOffset>3053080</wp:posOffset>
                 </wp:positionV>
-                <wp:extent cx="1012825" cy="384810"/>
+                <wp:extent cx="1013460" cy="385445"/>
                 <wp:effectExtent l="0" t="0" r="0" b="0"/>
                 <wp:wrapNone/>
                 <wp:docPr id="7" name="Forma4"/>
                 <a:graphic xmlns:a="http://schemas.openxmlformats.org/drawingml/2006/main">
                   <a:graphicData uri="http://schemas.microsoft.com/office/word/2010/wordprocessingShape">
                     <wps:wsp>
-                      <wps:cNvSpPr txBox="1"/>
+                      <wps:cNvSpPr/>
                       <wps:spPr>
                         <a:xfrm>
                           <a:off x="0" y="0"/>
-                          <a:ext cx="1012320" cy="384120"/>
+                          <a:ext cx="1012680" cy="384840"/>
                         </a:xfrm>
                         <a:prstGeom prst="rect">
                           <a:avLst/>
@@ -1448,25 +1564,32 @@
                           <a:noFill/>
                         </a:ln>
                       </wps:spPr>
+                      <wps:style>
+                        <a:lnRef idx="0"/>
+                        <a:fillRef idx="0"/>
+                        <a:effectRef idx="0"/>
+                        <a:fontRef idx="minor"/>
+                      </wps:style>
                       <wps:txbx>
                         <w:txbxContent>
                           <w:p>
                             <w:pPr>
-                              <w:overflowPunct w:val="false"/>
+                              <w:pStyle w:val="Contenidodelmarco"/>
+                              <w:overflowPunct w:val="true"/>
                               <w:rPr/>
                             </w:pPr>
                             <w:r>
                               <w:rPr>
+                                <w:rFonts w:ascii="source sans pro;apple-system;BlinkMacSystemFont;segoe ui;Roboto;helvetica neue;Arial;sans-serif;apple color emoji;segoe ui emoji;segoe ui symbol" w:hAnsi="source sans pro;apple-system;BlinkMacSystemFont;segoe ui;Roboto;helvetica neue;Arial;sans-serif;apple color emoji;segoe ui emoji;segoe ui symbol"/>
                                 <w:i/>
                                 <w:iCs/>
-                                <w:rFonts w:ascii="source sans pro;apple-system;BlinkMacSystemFont;segoe ui;Roboto;helvetica neue;Arial;sans-serif;apple color emoji;segoe ui emoji;segoe ui symbol" w:hAnsi="source sans pro;apple-system;BlinkMacSystemFont;segoe ui;Roboto;helvetica neue;Arial;sans-serif;apple color emoji;segoe ui emoji;segoe ui symbol"/>
                               </w:rPr>
                               <w:t>Gráfica de dispersión</w:t>
                             </w:r>
                           </w:p>
                         </w:txbxContent>
                       </wps:txbx>
-                      <wps:bodyPr wrap="square" lIns="0" rIns="0" tIns="0" bIns="0">
+                      <wps:bodyPr lIns="0" rIns="0" tIns="0" bIns="0">
                         <a:noAutofit/>
                       </wps:bodyPr>
                     </wps:wsp>
@@ -1477,29 +1600,30 @@
           </mc:Choice>
           <mc:Fallback>
             <w:pict>
-              <v:shape id="shape_0" ID="Forma4" stroked="f" style="position:absolute;margin-left:3.7pt;margin-top:240.4pt;width:79.65pt;height:30.2pt;mso-wrap-style:square;v-text-anchor:top" type="shapetype_202">
+              <v:rect id="shape_0" ID="Forma4" path="m0,0l-2147483645,0l-2147483645,-2147483646l0,-2147483646xe" stroked="f" style="position:absolute;margin-left:3.7pt;margin-top:240.4pt;width:79.7pt;height:30.25pt;mso-wrap-style:square;v-text-anchor:top">
+                <v:fill o:detectmouseclick="t" on="false"/>
+                <v:stroke color="#3465a4" joinstyle="round" endcap="flat"/>
                 <v:textbox>
                   <w:txbxContent>
                     <w:p>
                       <w:pPr>
-                        <w:overflowPunct w:val="false"/>
+                        <w:pStyle w:val="Contenidodelmarco"/>
+                        <w:overflowPunct w:val="true"/>
                         <w:rPr/>
                       </w:pPr>
                       <w:r>
                         <w:rPr>
+                          <w:rFonts w:ascii="source sans pro;apple-system;BlinkMacSystemFont;segoe ui;Roboto;helvetica neue;Arial;sans-serif;apple color emoji;segoe ui emoji;segoe ui symbol" w:hAnsi="source sans pro;apple-system;BlinkMacSystemFont;segoe ui;Roboto;helvetica neue;Arial;sans-serif;apple color emoji;segoe ui emoji;segoe ui symbol"/>
                           <w:i/>
                           <w:iCs/>
-                          <w:rFonts w:ascii="source sans pro;apple-system;BlinkMacSystemFont;segoe ui;Roboto;helvetica neue;Arial;sans-serif;apple color emoji;segoe ui emoji;segoe ui symbol" w:hAnsi="source sans pro;apple-system;BlinkMacSystemFont;segoe ui;Roboto;helvetica neue;Arial;sans-serif;apple color emoji;segoe ui emoji;segoe ui symbol"/>
                         </w:rPr>
                         <w:t>Gráfica de dispersión</w:t>
                       </w:r>
                     </w:p>
                   </w:txbxContent>
                 </v:textbox>
-                <v:fill o:detectmouseclick="t" on="false"/>
-                <v:stroke color="black" joinstyle="round" endcap="flat"/>
                 <w10:wrap type="none"/>
-              </v:shape>
+              </v:rect>
             </w:pict>
           </mc:Fallback>
         </mc:AlternateContent>
@@ -1515,7 +1639,7 @@
             <wp:extent cx="4504690" cy="4062095"/>
             <wp:effectExtent l="0" t="0" r="0" b="0"/>
             <wp:wrapSquare wrapText="largest"/>
-            <wp:docPr id="8" name="Imagen6" descr=""/>
+            <wp:docPr id="9" name="Imagen6" descr=""/>
             <wp:cNvGraphicFramePr>
               <a:graphicFrameLocks xmlns:a="http://schemas.openxmlformats.org/drawingml/2006/main" noChangeAspect="1"/>
             </wp:cNvGraphicFramePr>
@@ -1523,7 +1647,7 @@
               <a:graphicData uri="http://schemas.openxmlformats.org/drawingml/2006/picture">
                 <pic:pic xmlns:pic="http://schemas.openxmlformats.org/drawingml/2006/picture">
                   <pic:nvPicPr>
-                    <pic:cNvPr id="8" name="Imagen6" descr=""/>
+                    <pic:cNvPr id="9" name="Imagen6" descr=""/>
                     <pic:cNvPicPr>
                       <a:picLocks noChangeAspect="1" noChangeArrowheads="1"/>
                     </pic:cNvPicPr>
@@ -1914,7 +2038,8 @@
       </w:pPr>
       <w:r>
         <w:rPr>
-          <w:rFonts w:ascii="source sans pro;apple-system;BlinkMacSystemFont;segoe ui;Roboto;helvetica neue;Arial;sans-serif;apple color emoji;segoe ui emoji;segoe ui symbol" w:hAnsi="source sans pro;apple-system;BlinkMacSystemFont;segoe ui;Roboto;helvetica neue;Arial;sans-serif;apple color emoji;segoe ui emoji;segoe ui symbol"/>
+          <w:b w:val="false"/>
+          <w:bCs w:val="false"/>
         </w:rPr>
         <w:drawing>
           <wp:anchor behindDoc="0" distT="0" distB="0" distL="0" distR="0" simplePos="0" locked="0" layoutInCell="0" allowOverlap="1" relativeHeight="10">
@@ -1928,7 +2053,7 @@
             <wp:extent cx="5187315" cy="1228725"/>
             <wp:effectExtent l="0" t="0" r="0" b="0"/>
             <wp:wrapSquare wrapText="largest"/>
-            <wp:docPr id="9" name="Imagen7" descr=""/>
+            <wp:docPr id="10" name="Imagen7" descr=""/>
             <wp:cNvGraphicFramePr>
               <a:graphicFrameLocks xmlns:a="http://schemas.openxmlformats.org/drawingml/2006/main" noChangeAspect="1"/>
             </wp:cNvGraphicFramePr>
@@ -1936,7 +2061,7 @@
               <a:graphicData uri="http://schemas.openxmlformats.org/drawingml/2006/picture">
                 <pic:pic xmlns:pic="http://schemas.openxmlformats.org/drawingml/2006/picture">
                   <pic:nvPicPr>
-                    <pic:cNvPr id="9" name="Imagen7" descr=""/>
+                    <pic:cNvPr id="10" name="Imagen7" descr=""/>
                     <pic:cNvPicPr>
                       <a:picLocks noChangeAspect="1" noChangeArrowheads="1"/>
                     </pic:cNvPicPr>
@@ -1976,7 +2101,8 @@
       </w:pPr>
       <w:r>
         <w:rPr>
-          <w:rFonts w:ascii="source sans pro;apple-system;BlinkMacSystemFont;segoe ui;Roboto;helvetica neue;Arial;sans-serif;apple color emoji;segoe ui emoji;segoe ui symbol" w:hAnsi="source sans pro;apple-system;BlinkMacSystemFont;segoe ui;Roboto;helvetica neue;Arial;sans-serif;apple color emoji;segoe ui emoji;segoe ui symbol"/>
+          <w:b w:val="false"/>
+          <w:bCs w:val="false"/>
         </w:rPr>
       </w:r>
     </w:p>
@@ -1993,7 +2119,8 @@
       </w:pPr>
       <w:r>
         <w:rPr>
-          <w:rFonts w:ascii="source sans pro;apple-system;BlinkMacSystemFont;segoe ui;Roboto;helvetica neue;Arial;sans-serif;apple color emoji;segoe ui emoji;segoe ui symbol" w:hAnsi="source sans pro;apple-system;BlinkMacSystemFont;segoe ui;Roboto;helvetica neue;Arial;sans-serif;apple color emoji;segoe ui emoji;segoe ui symbol"/>
+          <w:b w:val="false"/>
+          <w:bCs w:val="false"/>
         </w:rPr>
       </w:r>
     </w:p>
@@ -2010,7 +2137,8 @@
       </w:pPr>
       <w:r>
         <w:rPr>
-          <w:rFonts w:ascii="source sans pro;apple-system;BlinkMacSystemFont;segoe ui;Roboto;helvetica neue;Arial;sans-serif;apple color emoji;segoe ui emoji;segoe ui symbol" w:hAnsi="source sans pro;apple-system;BlinkMacSystemFont;segoe ui;Roboto;helvetica neue;Arial;sans-serif;apple color emoji;segoe ui emoji;segoe ui symbol"/>
+          <w:b w:val="false"/>
+          <w:bCs w:val="false"/>
         </w:rPr>
       </w:r>
     </w:p>
@@ -2027,7 +2155,8 @@
       </w:pPr>
       <w:r>
         <w:rPr>
-          <w:rFonts w:ascii="source sans pro;apple-system;BlinkMacSystemFont;segoe ui;Roboto;helvetica neue;Arial;sans-serif;apple color emoji;segoe ui emoji;segoe ui symbol" w:hAnsi="source sans pro;apple-system;BlinkMacSystemFont;segoe ui;Roboto;helvetica neue;Arial;sans-serif;apple color emoji;segoe ui emoji;segoe ui symbol"/>
+          <w:b w:val="false"/>
+          <w:bCs w:val="false"/>
         </w:rPr>
       </w:r>
     </w:p>
@@ -2044,7 +2173,8 @@
       </w:pPr>
       <w:r>
         <w:rPr>
-          <w:rFonts w:ascii="source sans pro;apple-system;BlinkMacSystemFont;segoe ui;Roboto;helvetica neue;Arial;sans-serif;apple color emoji;segoe ui emoji;segoe ui symbol" w:hAnsi="source sans pro;apple-system;BlinkMacSystemFont;segoe ui;Roboto;helvetica neue;Arial;sans-serif;apple color emoji;segoe ui emoji;segoe ui symbol"/>
+          <w:b w:val="false"/>
+          <w:bCs w:val="false"/>
         </w:rPr>
       </w:r>
     </w:p>
@@ -2061,7 +2191,8 @@
       </w:pPr>
       <w:r>
         <w:rPr>
-          <w:rFonts w:ascii="source sans pro;apple-system;BlinkMacSystemFont;segoe ui;Roboto;helvetica neue;Arial;sans-serif;apple color emoji;segoe ui emoji;segoe ui symbol" w:hAnsi="source sans pro;apple-system;BlinkMacSystemFont;segoe ui;Roboto;helvetica neue;Arial;sans-serif;apple color emoji;segoe ui emoji;segoe ui symbol"/>
+          <w:b w:val="false"/>
+          <w:bCs w:val="false"/>
         </w:rPr>
       </w:r>
     </w:p>
@@ -2078,7 +2209,8 @@
       </w:pPr>
       <w:r>
         <w:rPr>
-          <w:rFonts w:ascii="source sans pro;apple-system;BlinkMacSystemFont;segoe ui;Roboto;helvetica neue;Arial;sans-serif;apple color emoji;segoe ui emoji;segoe ui symbol" w:hAnsi="source sans pro;apple-system;BlinkMacSystemFont;segoe ui;Roboto;helvetica neue;Arial;sans-serif;apple color emoji;segoe ui emoji;segoe ui symbol"/>
+          <w:b w:val="false"/>
+          <w:bCs w:val="false"/>
         </w:rPr>
       </w:r>
     </w:p>
@@ -2094,9 +2226,7 @@
         </w:rPr>
       </w:pPr>
       <w:r>
-        <w:rPr>
-          <w:rFonts w:ascii="source sans pro;apple-system;BlinkMacSystemFont;segoe ui;Roboto;helvetica neue;Arial;sans-serif;apple color emoji;segoe ui emoji;segoe ui symbol" w:hAnsi="source sans pro;apple-system;BlinkMacSystemFont;segoe ui;Roboto;helvetica neue;Arial;sans-serif;apple color emoji;segoe ui emoji;segoe ui symbol"/>
-        </w:rPr>
+        <w:rPr/>
         <mc:AlternateContent>
           <mc:Choice Requires="wps">
             <w:drawing>
@@ -2108,18 +2238,18 @@
                 <wp:positionV relativeFrom="paragraph">
                   <wp:posOffset>3053080</wp:posOffset>
                 </wp:positionV>
-                <wp:extent cx="1012825" cy="384810"/>
+                <wp:extent cx="1013460" cy="385445"/>
                 <wp:effectExtent l="0" t="0" r="0" b="0"/>
                 <wp:wrapNone/>
-                <wp:docPr id="10" name="Forma4_0"/>
+                <wp:docPr id="11" name="Forma4_0"/>
                 <a:graphic xmlns:a="http://schemas.openxmlformats.org/drawingml/2006/main">
                   <a:graphicData uri="http://schemas.microsoft.com/office/word/2010/wordprocessingShape">
                     <wps:wsp>
-                      <wps:cNvSpPr txBox="1"/>
+                      <wps:cNvSpPr/>
                       <wps:spPr>
                         <a:xfrm>
                           <a:off x="0" y="0"/>
-                          <a:ext cx="1012320" cy="384120"/>
+                          <a:ext cx="1012680" cy="384840"/>
                         </a:xfrm>
                         <a:prstGeom prst="rect">
                           <a:avLst/>
@@ -2129,25 +2259,32 @@
                           <a:noFill/>
                         </a:ln>
                       </wps:spPr>
+                      <wps:style>
+                        <a:lnRef idx="0"/>
+                        <a:fillRef idx="0"/>
+                        <a:effectRef idx="0"/>
+                        <a:fontRef idx="minor"/>
+                      </wps:style>
                       <wps:txbx>
                         <w:txbxContent>
                           <w:p>
                             <w:pPr>
-                              <w:overflowPunct w:val="false"/>
+                              <w:pStyle w:val="Contenidodelmarco"/>
+                              <w:overflowPunct w:val="true"/>
                               <w:rPr/>
                             </w:pPr>
                             <w:r>
                               <w:rPr>
+                                <w:rFonts w:ascii="source sans pro;apple-system;BlinkMacSystemFont;segoe ui;Roboto;helvetica neue;Arial;sans-serif;apple color emoji;segoe ui emoji;segoe ui symbol" w:hAnsi="source sans pro;apple-system;BlinkMacSystemFont;segoe ui;Roboto;helvetica neue;Arial;sans-serif;apple color emoji;segoe ui emoji;segoe ui symbol"/>
                                 <w:i/>
                                 <w:iCs/>
-                                <w:rFonts w:ascii="source sans pro;apple-system;BlinkMacSystemFont;segoe ui;Roboto;helvetica neue;Arial;sans-serif;apple color emoji;segoe ui emoji;segoe ui symbol" w:hAnsi="source sans pro;apple-system;BlinkMacSystemFont;segoe ui;Roboto;helvetica neue;Arial;sans-serif;apple color emoji;segoe ui emoji;segoe ui symbol"/>
                               </w:rPr>
                               <w:t>Gráfica de dispersión</w:t>
                             </w:r>
                           </w:p>
                         </w:txbxContent>
                       </wps:txbx>
-                      <wps:bodyPr wrap="square" lIns="0" rIns="0" tIns="0" bIns="0">
+                      <wps:bodyPr lIns="0" rIns="0" tIns="0" bIns="0">
                         <a:noAutofit/>
                       </wps:bodyPr>
                     </wps:wsp>
@@ -2158,29 +2295,30 @@
           </mc:Choice>
           <mc:Fallback>
             <w:pict>
-              <v:shape id="shape_0" ID="Forma4_0" stroked="f" style="position:absolute;margin-left:8.05pt;margin-top:240.4pt;width:79.65pt;height:30.2pt;mso-wrap-style:square;v-text-anchor:top" type="shapetype_202">
+              <v:rect id="shape_0" ID="Forma4_0" path="m0,0l-2147483645,0l-2147483645,-2147483646l0,-2147483646xe" stroked="f" style="position:absolute;margin-left:8.05pt;margin-top:240.4pt;width:79.7pt;height:30.25pt;mso-wrap-style:square;v-text-anchor:top">
+                <v:fill o:detectmouseclick="t" on="false"/>
+                <v:stroke color="#3465a4" joinstyle="round" endcap="flat"/>
                 <v:textbox>
                   <w:txbxContent>
                     <w:p>
                       <w:pPr>
-                        <w:overflowPunct w:val="false"/>
+                        <w:pStyle w:val="Contenidodelmarco"/>
+                        <w:overflowPunct w:val="true"/>
                         <w:rPr/>
                       </w:pPr>
                       <w:r>
                         <w:rPr>
+                          <w:rFonts w:ascii="source sans pro;apple-system;BlinkMacSystemFont;segoe ui;Roboto;helvetica neue;Arial;sans-serif;apple color emoji;segoe ui emoji;segoe ui symbol" w:hAnsi="source sans pro;apple-system;BlinkMacSystemFont;segoe ui;Roboto;helvetica neue;Arial;sans-serif;apple color emoji;segoe ui emoji;segoe ui symbol"/>
                           <w:i/>
                           <w:iCs/>
-                          <w:rFonts w:ascii="source sans pro;apple-system;BlinkMacSystemFont;segoe ui;Roboto;helvetica neue;Arial;sans-serif;apple color emoji;segoe ui emoji;segoe ui symbol" w:hAnsi="source sans pro;apple-system;BlinkMacSystemFont;segoe ui;Roboto;helvetica neue;Arial;sans-serif;apple color emoji;segoe ui emoji;segoe ui symbol"/>
                         </w:rPr>
                         <w:t>Gráfica de dispersión</w:t>
                       </w:r>
                     </w:p>
                   </w:txbxContent>
                 </v:textbox>
-                <v:fill o:detectmouseclick="t" on="false"/>
-                <v:stroke color="black" joinstyle="round" endcap="flat"/>
                 <w10:wrap type="none"/>
-              </v:shape>
+              </v:rect>
             </w:pict>
           </mc:Fallback>
         </mc:AlternateContent>
@@ -2196,7 +2334,7 @@
             <wp:extent cx="4140835" cy="3714750"/>
             <wp:effectExtent l="0" t="0" r="0" b="0"/>
             <wp:wrapSquare wrapText="largest"/>
-            <wp:docPr id="11" name="Imagen8" descr=""/>
+            <wp:docPr id="13" name="Imagen8" descr=""/>
             <wp:cNvGraphicFramePr>
               <a:graphicFrameLocks xmlns:a="http://schemas.openxmlformats.org/drawingml/2006/main" noChangeAspect="1"/>
             </wp:cNvGraphicFramePr>
@@ -2204,7 +2342,7 @@
               <a:graphicData uri="http://schemas.openxmlformats.org/drawingml/2006/picture">
                 <pic:pic xmlns:pic="http://schemas.openxmlformats.org/drawingml/2006/picture">
                   <pic:nvPicPr>
-                    <pic:cNvPr id="11" name="Imagen8" descr=""/>
+                    <pic:cNvPr id="13" name="Imagen8" descr=""/>
                     <pic:cNvPicPr>
                       <a:picLocks noChangeAspect="1" noChangeArrowheads="1"/>
                     </pic:cNvPicPr>
@@ -2998,6 +3136,10 @@
     <w:next w:val="Cuerpodetexto"/>
     <w:qFormat/>
     <w:pPr>
+      <w:numPr>
+        <w:ilvl w:val="1"/>
+        <w:numId w:val="1"/>
+      </w:numPr>
       <w:spacing w:before="200" w:after="120"/>
       <w:outlineLvl w:val="1"/>
     </w:pPr>

</xml_diff>